<commit_message>
PVA Morten - Voorpagina aangepast
</commit_message>
<xml_diff>
--- a/Individuele opdrachten/Plan van Aanpak/Plan van aanpak - Morten Vermeulen (v1.0).docx
+++ b/Individuele opdrachten/Plan van Aanpak/Plan van aanpak - Morten Vermeulen (v1.0).docx
@@ -173,10 +173,7 @@
                           </wps:style>
                           <wps:txbx>
                             <w:txbxContent>
-                              <w:p>
-                                <w:bookmarkStart w:id="0" w:name="_GoBack"/>
-                                <w:bookmarkEnd w:id="0"/>
-                              </w:p>
+                              <w:p/>
                             </w:txbxContent>
                           </wps:txbx>
                           <wps:bodyPr rot="0" spcFirstLastPara="0" vertOverflow="overflow" horzOverflow="overflow" vert="horz" wrap="square" lIns="274320" tIns="45720" rIns="274320" bIns="45720" numCol="1" spcCol="0" rtlCol="0" fromWordArt="0" anchor="ctr" anchorCtr="0" forceAA="0" compatLnSpc="1">
@@ -451,7 +448,7 @@
                                         </pic:cNvPicPr>
                                       </pic:nvPicPr>
                                       <pic:blipFill>
-                                        <a:blip r:embed="rId8">
+                                        <a:blip r:embed="rId9">
                                           <a:extLst>
                                             <a:ext uri="{28A0092B-C50C-407E-A947-70E740481C1C}">
                                               <a14:useLocalDpi xmlns:a14="http://schemas.microsoft.com/office/drawing/2010/main" val="0"/>
@@ -896,26 +893,20 @@
                                     <w:color w:val="44546A" w:themeColor="text2"/>
                                   </w:rPr>
                                 </w:pPr>
-                                <w:sdt>
-                                  <w:sdtPr>
-                                    <w:rPr>
-                                      <w:color w:val="44546A" w:themeColor="text2"/>
-                                    </w:rPr>
-                                    <w:alias w:val="Auteur"/>
-                                    <w:id w:val="15524260"/>
-                                    <w:dataBinding w:prefixMappings="xmlns:ns0='http://schemas.openxmlformats.org/package/2006/metadata/core-properties' xmlns:ns1='http://purl.org/dc/elements/1.1/'" w:xpath="/ns0:coreProperties[1]/ns1:creator[1]" w:storeItemID="{6C3C8BC8-F283-45AE-878A-BAB7291924A1}"/>
-                                    <w:text/>
-                                  </w:sdtPr>
-                                  <w:sdtEndPr/>
-                                  <w:sdtContent>
-                                    <w:r>
-                                      <w:rPr>
-                                        <w:color w:val="44546A" w:themeColor="text2"/>
-                                      </w:rPr>
-                                      <w:t>Morten Vermeulen</w:t>
-                                    </w:r>
-                                  </w:sdtContent>
-                                </w:sdt>
+                                <w:r>
+                                  <w:rPr>
+                                    <w:b/>
+                                    <w:bCs/>
+                                    <w:color w:val="44546A" w:themeColor="text2"/>
+                                  </w:rPr>
+                                  <w:t xml:space="preserve">Naam: </w:t>
+                                </w:r>
+                                <w:r>
+                                  <w:rPr>
+                                    <w:color w:val="44546A" w:themeColor="text2"/>
+                                  </w:rPr>
+                                  <w:t>Morten Vermeulen</w:t>
+                                </w:r>
                               </w:p>
                               <w:p>
                                 <w:pPr>
@@ -924,6 +915,92 @@
                                     <w:color w:val="44546A" w:themeColor="text2"/>
                                   </w:rPr>
                                 </w:pPr>
+                                <w:r>
+                                  <w:rPr>
+                                    <w:b/>
+                                    <w:bCs/>
+                                    <w:color w:val="44546A" w:themeColor="text2"/>
+                                  </w:rPr>
+                                  <w:t xml:space="preserve">Groep: </w:t>
+                                </w:r>
+                                <w:r>
+                                  <w:rPr>
+                                    <w:color w:val="44546A" w:themeColor="text2"/>
+                                  </w:rPr>
+                                  <w:t>8</w:t>
+                                </w:r>
+                              </w:p>
+                              <w:p>
+                                <w:pPr>
+                                  <w:pStyle w:val="Geenafstand"/>
+                                  <w:rPr>
+                                    <w:color w:val="44546A" w:themeColor="text2"/>
+                                  </w:rPr>
+                                </w:pPr>
+                                <w:r>
+                                  <w:rPr>
+                                    <w:b/>
+                                    <w:bCs/>
+                                    <w:color w:val="44546A" w:themeColor="text2"/>
+                                  </w:rPr>
+                                  <w:t xml:space="preserve">Klas: </w:t>
+                                </w:r>
+                                <w:r>
+                                  <w:rPr>
+                                    <w:color w:val="44546A" w:themeColor="text2"/>
+                                  </w:rPr>
+                                  <w:t>LO7E-AMO1</w:t>
+                                </w:r>
+                                <w:r>
+                                  <w:rPr>
+                                    <w:color w:val="44546A" w:themeColor="text2"/>
+                                  </w:rPr>
+                                  <w:tab/>
+                                </w:r>
+                              </w:p>
+                              <w:p>
+                                <w:pPr>
+                                  <w:pStyle w:val="Geenafstand"/>
+                                  <w:rPr>
+                                    <w:color w:val="44546A" w:themeColor="text2"/>
+                                  </w:rPr>
+                                </w:pPr>
+                                <w:r>
+                                  <w:rPr>
+                                    <w:b/>
+                                    <w:bCs/>
+                                    <w:color w:val="44546A" w:themeColor="text2"/>
+                                  </w:rPr>
+                                  <w:t xml:space="preserve">Opdrachtgever: </w:t>
+                                </w:r>
+                                <w:r>
+                                  <w:rPr>
+                                    <w:color w:val="44546A" w:themeColor="text2"/>
+                                  </w:rPr>
+                                  <w:t>Dhr. Hannibal</w:t>
+                                </w:r>
+                              </w:p>
+                              <w:p>
+                                <w:pPr>
+                                  <w:pStyle w:val="Geenafstand"/>
+                                  <w:rPr>
+                                    <w:color w:val="44546A" w:themeColor="text2"/>
+                                  </w:rPr>
+                                </w:pPr>
+                                <w:r>
+                                  <w:rPr>
+                                    <w:b/>
+                                    <w:bCs/>
+                                    <w:color w:val="44546A" w:themeColor="text2"/>
+                                  </w:rPr>
+                                  <w:t xml:space="preserve">Datum: </w:t>
+                                </w:r>
+                                <w:r>
+                                  <w:rPr>
+                                    <w:color w:val="44546A" w:themeColor="text2"/>
+                                  </w:rPr>
+                                  <w:t>11-09-2019</w:t>
+                                </w:r>
                               </w:p>
                               <w:p>
                                 <w:pPr>
@@ -944,8 +1021,24 @@
                                   <w:rPr>
                                     <w:color w:val="FF0000"/>
                                   </w:rPr>
-                                  <w:t>Versie: 1.0</w:t>
+                                  <w:t>Versie: 1.</w:t>
                                 </w:r>
+                                <w:r>
+                                  <w:rPr>
+                                    <w:color w:val="FF0000"/>
+                                  </w:rPr>
+                                  <w:t>0</w:t>
+                                </w:r>
+                                <w:bookmarkStart w:id="0" w:name="_GoBack"/>
+                                <w:bookmarkEnd w:id="0"/>
+                              </w:p>
+                              <w:p>
+                                <w:pPr>
+                                  <w:pStyle w:val="Geenafstand"/>
+                                  <w:rPr>
+                                    <w:color w:val="FF0000"/>
+                                  </w:rPr>
+                                </w:pPr>
                               </w:p>
                             </w:txbxContent>
                           </wps:txbx>
@@ -969,7 +1062,11 @@
               </mc:Choice>
               <mc:Fallback>
                 <w:pict>
-                  <v:shape w14:anchorId="0835704F" id="Tekstvak 465" o:spid="_x0000_s1029" type="#_x0000_t202" style="position:absolute;margin-left:272.35pt;margin-top:480.65pt;width:220.3pt;height:21.15pt;z-index:251664384;visibility:visible;mso-wrap-style:square;mso-width-percent:360;mso-height-percent:0;mso-wrap-distance-left:9pt;mso-wrap-distance-top:0;mso-wrap-distance-right:9pt;mso-wrap-distance-bottom:0;mso-position-horizontal:absolute;mso-position-horizontal-relative:page;mso-position-vertical:absolute;mso-position-vertical-relative:page;mso-width-percent:360;mso-height-percent:0;mso-width-relative:page;mso-height-relative:margin;v-text-anchor:bottom" o:gfxdata="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" filled="f" stroked="f" strokeweight=".5pt">
+                  <v:shapetype w14:anchorId="0835704F" id="_x0000_t202" coordsize="21600,21600" o:spt="202" path="m,l,21600r21600,l21600,xe">
+                    <v:stroke joinstyle="miter"/>
+                    <v:path gradientshapeok="t" o:connecttype="rect"/>
+                  </v:shapetype>
+                  <v:shape id="Tekstvak 465" o:spid="_x0000_s1029" type="#_x0000_t202" style="position:absolute;margin-left:272.35pt;margin-top:480.65pt;width:220.3pt;height:21.15pt;z-index:251664384;visibility:visible;mso-wrap-style:square;mso-width-percent:360;mso-height-percent:0;mso-wrap-distance-left:9pt;mso-wrap-distance-top:0;mso-wrap-distance-right:9pt;mso-wrap-distance-bottom:0;mso-position-horizontal:absolute;mso-position-horizontal-relative:page;mso-position-vertical:absolute;mso-position-vertical-relative:page;mso-width-percent:360;mso-height-percent:0;mso-width-relative:page;mso-height-relative:margin;v-text-anchor:bottom" o:gfxdata="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" filled="f" stroked="f" strokeweight=".5pt">
                     <v:textbox style="mso-fit-shape-to-text:t">
                       <w:txbxContent>
                         <w:p>
@@ -979,26 +1076,20 @@
                               <w:color w:val="44546A" w:themeColor="text2"/>
                             </w:rPr>
                           </w:pPr>
-                          <w:sdt>
-                            <w:sdtPr>
-                              <w:rPr>
-                                <w:color w:val="44546A" w:themeColor="text2"/>
-                              </w:rPr>
-                              <w:alias w:val="Auteur"/>
-                              <w:id w:val="15524260"/>
-                              <w:dataBinding w:prefixMappings="xmlns:ns0='http://schemas.openxmlformats.org/package/2006/metadata/core-properties' xmlns:ns1='http://purl.org/dc/elements/1.1/'" w:xpath="/ns0:coreProperties[1]/ns1:creator[1]" w:storeItemID="{6C3C8BC8-F283-45AE-878A-BAB7291924A1}"/>
-                              <w:text/>
-                            </w:sdtPr>
-                            <w:sdtEndPr/>
-                            <w:sdtContent>
-                              <w:r>
-                                <w:rPr>
-                                  <w:color w:val="44546A" w:themeColor="text2"/>
-                                </w:rPr>
-                                <w:t>Morten Vermeulen</w:t>
-                              </w:r>
-                            </w:sdtContent>
-                          </w:sdt>
+                          <w:r>
+                            <w:rPr>
+                              <w:b/>
+                              <w:bCs/>
+                              <w:color w:val="44546A" w:themeColor="text2"/>
+                            </w:rPr>
+                            <w:t xml:space="preserve">Naam: </w:t>
+                          </w:r>
+                          <w:r>
+                            <w:rPr>
+                              <w:color w:val="44546A" w:themeColor="text2"/>
+                            </w:rPr>
+                            <w:t>Morten Vermeulen</w:t>
+                          </w:r>
                         </w:p>
                         <w:p>
                           <w:pPr>
@@ -1007,6 +1098,92 @@
                               <w:color w:val="44546A" w:themeColor="text2"/>
                             </w:rPr>
                           </w:pPr>
+                          <w:r>
+                            <w:rPr>
+                              <w:b/>
+                              <w:bCs/>
+                              <w:color w:val="44546A" w:themeColor="text2"/>
+                            </w:rPr>
+                            <w:t xml:space="preserve">Groep: </w:t>
+                          </w:r>
+                          <w:r>
+                            <w:rPr>
+                              <w:color w:val="44546A" w:themeColor="text2"/>
+                            </w:rPr>
+                            <w:t>8</w:t>
+                          </w:r>
+                        </w:p>
+                        <w:p>
+                          <w:pPr>
+                            <w:pStyle w:val="Geenafstand"/>
+                            <w:rPr>
+                              <w:color w:val="44546A" w:themeColor="text2"/>
+                            </w:rPr>
+                          </w:pPr>
+                          <w:r>
+                            <w:rPr>
+                              <w:b/>
+                              <w:bCs/>
+                              <w:color w:val="44546A" w:themeColor="text2"/>
+                            </w:rPr>
+                            <w:t xml:space="preserve">Klas: </w:t>
+                          </w:r>
+                          <w:r>
+                            <w:rPr>
+                              <w:color w:val="44546A" w:themeColor="text2"/>
+                            </w:rPr>
+                            <w:t>LO7E-AMO1</w:t>
+                          </w:r>
+                          <w:r>
+                            <w:rPr>
+                              <w:color w:val="44546A" w:themeColor="text2"/>
+                            </w:rPr>
+                            <w:tab/>
+                          </w:r>
+                        </w:p>
+                        <w:p>
+                          <w:pPr>
+                            <w:pStyle w:val="Geenafstand"/>
+                            <w:rPr>
+                              <w:color w:val="44546A" w:themeColor="text2"/>
+                            </w:rPr>
+                          </w:pPr>
+                          <w:r>
+                            <w:rPr>
+                              <w:b/>
+                              <w:bCs/>
+                              <w:color w:val="44546A" w:themeColor="text2"/>
+                            </w:rPr>
+                            <w:t xml:space="preserve">Opdrachtgever: </w:t>
+                          </w:r>
+                          <w:r>
+                            <w:rPr>
+                              <w:color w:val="44546A" w:themeColor="text2"/>
+                            </w:rPr>
+                            <w:t>Dhr. Hannibal</w:t>
+                          </w:r>
+                        </w:p>
+                        <w:p>
+                          <w:pPr>
+                            <w:pStyle w:val="Geenafstand"/>
+                            <w:rPr>
+                              <w:color w:val="44546A" w:themeColor="text2"/>
+                            </w:rPr>
+                          </w:pPr>
+                          <w:r>
+                            <w:rPr>
+                              <w:b/>
+                              <w:bCs/>
+                              <w:color w:val="44546A" w:themeColor="text2"/>
+                            </w:rPr>
+                            <w:t xml:space="preserve">Datum: </w:t>
+                          </w:r>
+                          <w:r>
+                            <w:rPr>
+                              <w:color w:val="44546A" w:themeColor="text2"/>
+                            </w:rPr>
+                            <w:t>11-09-2019</w:t>
+                          </w:r>
                         </w:p>
                         <w:p>
                           <w:pPr>
@@ -1027,8 +1204,24 @@
                             <w:rPr>
                               <w:color w:val="FF0000"/>
                             </w:rPr>
-                            <w:t>Versie: 1.0</w:t>
+                            <w:t>Versie: 1.</w:t>
                           </w:r>
+                          <w:r>
+                            <w:rPr>
+                              <w:color w:val="FF0000"/>
+                            </w:rPr>
+                            <w:t>0</w:t>
+                          </w:r>
+                          <w:bookmarkStart w:id="1" w:name="_GoBack"/>
+                          <w:bookmarkEnd w:id="1"/>
+                        </w:p>
+                        <w:p>
+                          <w:pPr>
+                            <w:pStyle w:val="Geenafstand"/>
+                            <w:rPr>
+                              <w:color w:val="FF0000"/>
+                            </w:rPr>
+                          </w:pPr>
                         </w:p>
                       </w:txbxContent>
                     </v:textbox>
@@ -1691,23 +1884,7 @@
           <w:sz w:val="24"/>
           <w:szCs w:val="24"/>
         </w:rPr>
-        <w:t xml:space="preserve">Daarnaast komt er ook een stukje over de groep waarin deze applicatie wordt gemaakt, dit zodat de opdrachtgever altijd contact op kan nemen met de </w:t>
-      </w:r>
-      <w:proofErr w:type="spellStart"/>
-      <w:r>
-        <w:rPr>
-          <w:sz w:val="24"/>
-          <w:szCs w:val="24"/>
-        </w:rPr>
-        <w:t>developers</w:t>
-      </w:r>
-      <w:proofErr w:type="spellEnd"/>
-      <w:r>
-        <w:rPr>
-          <w:sz w:val="24"/>
-          <w:szCs w:val="24"/>
-        </w:rPr>
-        <w:t xml:space="preserve"> van de applicatie.</w:t>
+        <w:t>Daarnaast komt er ook een stukje over de groep waarin deze applicatie wordt gemaakt, dit zodat de opdrachtgever altijd contact op kan nemen met de developers van de applicatie.</w:t>
       </w:r>
     </w:p>
     <w:p>
@@ -1764,23 +1941,7 @@
           <w:sz w:val="24"/>
           <w:szCs w:val="24"/>
         </w:rPr>
-        <w:t xml:space="preserve">De takenlijst is uiteraard ook een onderdeel van dit document, hier kan de opdrachtgever vinden wie aan welk onderdeel heeft gewerkt en dus zo ook de juiste </w:t>
-      </w:r>
-      <w:proofErr w:type="spellStart"/>
-      <w:r>
-        <w:rPr>
-          <w:sz w:val="24"/>
-          <w:szCs w:val="24"/>
-        </w:rPr>
-        <w:t>developer</w:t>
-      </w:r>
-      <w:proofErr w:type="spellEnd"/>
-      <w:r>
-        <w:rPr>
-          <w:sz w:val="24"/>
-          <w:szCs w:val="24"/>
-        </w:rPr>
-        <w:t xml:space="preserve"> aanspreken op datgene wat nog moet gebeuren of toch misschien anders zou moeten (</w:t>
+        <w:t>De takenlijst is uiteraard ook een onderdeel van dit document, hier kan de opdrachtgever vinden wie aan welk onderdeel heeft gewerkt en dus zo ook de juiste developer aanspreken op datgene wat nog moet gebeuren of toch misschien anders zou moeten (</w:t>
       </w:r>
       <w:r>
         <w:rPr>
@@ -1865,23 +2026,7 @@
           <w:sz w:val="24"/>
           <w:szCs w:val="24"/>
         </w:rPr>
-        <w:t xml:space="preserve"> en wilt graag een applicatie laten ontwikkelen waarin de Nederlandse taal geleerd kan worden door mensen die de </w:t>
-      </w:r>
-      <w:proofErr w:type="spellStart"/>
-      <w:r>
-        <w:rPr>
-          <w:sz w:val="24"/>
-          <w:szCs w:val="24"/>
-        </w:rPr>
-        <w:t>Amazigh</w:t>
-      </w:r>
-      <w:proofErr w:type="spellEnd"/>
-      <w:r>
-        <w:rPr>
-          <w:sz w:val="24"/>
-          <w:szCs w:val="24"/>
-        </w:rPr>
-        <w:t xml:space="preserve"> taal spreken. Dit wil hij zodat immigranten uit Noord-Afrika die vaak deze taal spreken zich beter kun inburgeren en zo ook beter kunnen immigreren in de Nederlandse cultuur. De app is bedoeld voor jongeren (basisschool leerlingen), en zo wil hij de app op een spelenderwijze manier hebben zodat kinderen op een leuke maar leerzame manier onze lastige en intimiderende taal leren kennen. Het moet ook kinderen juist motiveren om bezig te zijn met de app dus er zit een soort van beloningssysteem achter (denk aan een scorebord waar je kunt zien hoe goed je gescoord hebt bij je laatste quizzen.)</w:t>
+        <w:t xml:space="preserve"> en wilt graag een applicatie laten ontwikkelen waarin de Nederlandse taal geleerd kan worden door mensen die de Amazigh taal spreken. Dit wil hij zodat immigranten uit Noord-Afrika die vaak deze taal spreken zich beter kun inburgeren en zo ook beter kunnen immigreren in de Nederlandse cultuur. De app is bedoeld voor jongeren (basisschool leerlingen), en zo wil hij de app op een spelenderwijze manier hebben zodat kinderen op een leuke maar leerzame manier onze lastige en intimiderende taal leren kennen. Het moet ook kinderen juist motiveren om bezig te zijn met de app dus er zit een soort van beloningssysteem achter (denk aan een scorebord waar je kunt zien hoe goed je gescoord hebt bij je laatste quizzen.)</w:t>
       </w:r>
     </w:p>
     <w:p>
@@ -2027,23 +2172,7 @@
           <w:sz w:val="24"/>
           <w:szCs w:val="24"/>
         </w:rPr>
-        <w:t xml:space="preserve">Een scoreboard; (Hier kun je je behaalde quiz score zien en eventuele </w:t>
-      </w:r>
-      <w:proofErr w:type="spellStart"/>
-      <w:r>
-        <w:rPr>
-          <w:sz w:val="24"/>
-          <w:szCs w:val="24"/>
-        </w:rPr>
-        <w:t>rewards</w:t>
-      </w:r>
-      <w:proofErr w:type="spellEnd"/>
-      <w:r>
-        <w:rPr>
-          <w:sz w:val="24"/>
-          <w:szCs w:val="24"/>
-        </w:rPr>
-        <w:t xml:space="preserve"> verdienen.)</w:t>
+        <w:t>Een scoreboard; (Hier kun je je behaalde quiz score zien en eventuele rewards verdienen.)</w:t>
       </w:r>
     </w:p>
     <w:p>
@@ -2094,15 +2223,7 @@
     </w:p>
     <w:p>
       <w:r>
-        <w:t xml:space="preserve">Ons team bestaat uit 3 </w:t>
-      </w:r>
-      <w:proofErr w:type="spellStart"/>
-      <w:r>
-        <w:t>developers</w:t>
-      </w:r>
-      <w:proofErr w:type="spellEnd"/>
-      <w:r>
-        <w:t>;</w:t>
+        <w:t>Ons team bestaat uit 3 developers;</w:t>
       </w:r>
     </w:p>
     <w:p>
@@ -2125,13 +2246,8 @@
           <w:numId w:val="1"/>
         </w:numPr>
       </w:pPr>
-      <w:proofErr w:type="spellStart"/>
       <w:r>
-        <w:t>Yaimo</w:t>
-      </w:r>
-      <w:proofErr w:type="spellEnd"/>
-      <w:r>
-        <w:t xml:space="preserve"> Collins</w:t>
+        <w:t>Yaimo Collins</w:t>
       </w:r>
     </w:p>
     <w:p>
@@ -2142,13 +2258,8 @@
           <w:numId w:val="1"/>
         </w:numPr>
       </w:pPr>
-      <w:proofErr w:type="spellStart"/>
       <w:r>
-        <w:t>Yustin</w:t>
-      </w:r>
-      <w:proofErr w:type="spellEnd"/>
-      <w:r>
-        <w:t xml:space="preserve"> Troost </w:t>
+        <w:t xml:space="preserve">Yustin Troost </w:t>
       </w:r>
     </w:p>
     <w:p>
@@ -2182,15 +2293,7 @@
       </w:r>
       <w:bookmarkStart w:id="6" w:name="_Toc19102317"/>
       <w:r>
-        <w:t xml:space="preserve">Contactgegevens opdrachtgever &amp; </w:t>
-      </w:r>
-      <w:proofErr w:type="spellStart"/>
-      <w:r>
-        <w:t>developers</w:t>
-      </w:r>
-      <w:proofErr w:type="spellEnd"/>
-      <w:r>
-        <w:t>:</w:t>
+        <w:t>Contactgegevens opdrachtgever &amp; developers:</w:t>
       </w:r>
       <w:bookmarkEnd w:id="6"/>
     </w:p>
@@ -2239,13 +2342,8 @@
               <w:cnfStyle w:val="100000000000" w:firstRow="1" w:lastRow="0" w:firstColumn="0" w:lastColumn="0" w:oddVBand="0" w:evenVBand="0" w:oddHBand="0" w:evenHBand="0" w:firstRowFirstColumn="0" w:firstRowLastColumn="0" w:lastRowFirstColumn="0" w:lastRowLastColumn="0"/>
             </w:pPr>
             <w:r>
-              <w:t>E-</w:t>
-            </w:r>
-            <w:proofErr w:type="spellStart"/>
-            <w:r>
-              <w:t>mailadres</w:t>
-            </w:r>
-            <w:proofErr w:type="spellEnd"/>
+              <w:t>E-mailadres</w:t>
+            </w:r>
           </w:p>
         </w:tc>
         <w:tc>
@@ -2257,11 +2355,9 @@
               <w:pStyle w:val="Geenafstand"/>
               <w:cnfStyle w:val="100000000000" w:firstRow="1" w:lastRow="0" w:firstColumn="0" w:lastColumn="0" w:oddVBand="0" w:evenVBand="0" w:oddHBand="0" w:evenHBand="0" w:firstRowFirstColumn="0" w:firstRowLastColumn="0" w:lastRowFirstColumn="0" w:lastRowLastColumn="0"/>
             </w:pPr>
-            <w:proofErr w:type="spellStart"/>
             <w:r>
               <w:t>Functie</w:t>
             </w:r>
-            <w:proofErr w:type="spellEnd"/>
           </w:p>
         </w:tc>
       </w:tr>
@@ -2278,19 +2374,11 @@
                 <w:b w:val="0"/>
               </w:rPr>
             </w:pPr>
-            <w:proofErr w:type="spellStart"/>
             <w:r>
               <w:rPr>
                 <w:b w:val="0"/>
               </w:rPr>
-              <w:t>Yaimo</w:t>
-            </w:r>
-            <w:proofErr w:type="spellEnd"/>
-            <w:r>
-              <w:rPr>
-                <w:b w:val="0"/>
-              </w:rPr>
-              <w:t xml:space="preserve"> Collins</w:t>
+              <w:t>Yaimo Collins</w:t>
             </w:r>
           </w:p>
         </w:tc>
@@ -2303,7 +2391,7 @@
               <w:pStyle w:val="Geenafstand"/>
               <w:cnfStyle w:val="000000000000" w:firstRow="0" w:lastRow="0" w:firstColumn="0" w:lastColumn="0" w:oddVBand="0" w:evenVBand="0" w:oddHBand="0" w:evenHBand="0" w:firstRowFirstColumn="0" w:firstRowLastColumn="0" w:lastRowFirstColumn="0" w:lastRowLastColumn="0"/>
             </w:pPr>
-            <w:hyperlink r:id="rId9" w:history="1">
+            <w:hyperlink r:id="rId10" w:history="1">
               <w:r>
                 <w:rPr>
                   <w:rStyle w:val="Hyperlink"/>
@@ -2358,7 +2446,7 @@
               <w:pStyle w:val="Geenafstand"/>
               <w:cnfStyle w:val="000000000000" w:firstRow="0" w:lastRow="0" w:firstColumn="0" w:lastColumn="0" w:oddVBand="0" w:evenVBand="0" w:oddHBand="0" w:evenHBand="0" w:firstRowFirstColumn="0" w:firstRowLastColumn="0" w:lastRowFirstColumn="0" w:lastRowLastColumn="0"/>
             </w:pPr>
-            <w:hyperlink r:id="rId10" w:history="1">
+            <w:hyperlink r:id="rId11" w:history="1">
               <w:r>
                 <w:rPr>
                   <w:rStyle w:val="Hyperlink"/>
@@ -2399,28 +2487,12 @@
                 <w:b w:val="0"/>
               </w:rPr>
             </w:pPr>
-            <w:proofErr w:type="spellStart"/>
             <w:r>
               <w:rPr>
                 <w:b w:val="0"/>
               </w:rPr>
-              <w:t>Yustin</w:t>
-            </w:r>
-            <w:proofErr w:type="spellEnd"/>
-            <w:r>
-              <w:rPr>
-                <w:b w:val="0"/>
-              </w:rPr>
-              <w:t xml:space="preserve"> </w:t>
-            </w:r>
-            <w:proofErr w:type="spellStart"/>
-            <w:r>
-              <w:rPr>
-                <w:b w:val="0"/>
-              </w:rPr>
-              <w:t>troost</w:t>
-            </w:r>
-            <w:proofErr w:type="spellEnd"/>
+              <w:t>Yustin troost</w:t>
+            </w:r>
           </w:p>
         </w:tc>
         <w:tc>
@@ -2432,7 +2504,7 @@
               <w:pStyle w:val="Geenafstand"/>
               <w:cnfStyle w:val="000000000000" w:firstRow="0" w:lastRow="0" w:firstColumn="0" w:lastColumn="0" w:oddVBand="0" w:evenVBand="0" w:oddHBand="0" w:evenHBand="0" w:firstRowFirstColumn="0" w:firstRowLastColumn="0" w:lastRowFirstColumn="0" w:lastRowLastColumn="0"/>
             </w:pPr>
-            <w:hyperlink r:id="rId11" w:history="1">
+            <w:hyperlink r:id="rId12" w:history="1">
               <w:r>
                 <w:rPr>
                   <w:rStyle w:val="Hyperlink"/>
@@ -2473,19 +2545,11 @@
                 <w:b w:val="0"/>
               </w:rPr>
             </w:pPr>
-            <w:proofErr w:type="spellStart"/>
             <w:r>
               <w:rPr>
                 <w:b w:val="0"/>
               </w:rPr>
-              <w:t>Dhr</w:t>
-            </w:r>
-            <w:proofErr w:type="spellEnd"/>
-            <w:r>
-              <w:rPr>
-                <w:b w:val="0"/>
-              </w:rPr>
-              <w:t>. Hannibal</w:t>
+              <w:t>Dhr. Hannibal</w:t>
             </w:r>
           </w:p>
         </w:tc>
@@ -2498,7 +2562,7 @@
               <w:pStyle w:val="Geenafstand"/>
               <w:cnfStyle w:val="000000000000" w:firstRow="0" w:lastRow="0" w:firstColumn="0" w:lastColumn="0" w:oddVBand="0" w:evenVBand="0" w:oddHBand="0" w:evenHBand="0" w:firstRowFirstColumn="0" w:firstRowLastColumn="0" w:lastRowFirstColumn="0" w:lastRowLastColumn="0"/>
             </w:pPr>
-            <w:hyperlink r:id="rId12" w:history="1">
+            <w:hyperlink r:id="rId13" w:history="1">
               <w:r>
                 <w:rPr>
                   <w:rStyle w:val="Hyperlink"/>
@@ -2517,11 +2581,9 @@
               <w:pStyle w:val="Geenafstand"/>
               <w:cnfStyle w:val="000000000000" w:firstRow="0" w:lastRow="0" w:firstColumn="0" w:lastColumn="0" w:oddVBand="0" w:evenVBand="0" w:oddHBand="0" w:evenHBand="0" w:firstRowFirstColumn="0" w:firstRowLastColumn="0" w:lastRowFirstColumn="0" w:lastRowLastColumn="0"/>
             </w:pPr>
-            <w:proofErr w:type="spellStart"/>
             <w:r>
               <w:t>Opdrachtgever</w:t>
             </w:r>
-            <w:proofErr w:type="spellEnd"/>
           </w:p>
         </w:tc>
       </w:tr>
@@ -2646,23 +2708,7 @@
           <w:sz w:val="24"/>
           <w:szCs w:val="24"/>
         </w:rPr>
-        <w:t xml:space="preserve">GitHub met </w:t>
-      </w:r>
-      <w:proofErr w:type="spellStart"/>
-      <w:r>
-        <w:rPr>
-          <w:sz w:val="24"/>
-          <w:szCs w:val="24"/>
-        </w:rPr>
-        <w:t>GitKraken</w:t>
-      </w:r>
-      <w:proofErr w:type="spellEnd"/>
-      <w:r>
-        <w:rPr>
-          <w:sz w:val="24"/>
-          <w:szCs w:val="24"/>
-        </w:rPr>
-        <w:t xml:space="preserve"> als client</w:t>
+        <w:t>GitHub met GitKraken als client</w:t>
       </w:r>
     </w:p>
     <w:p>
@@ -2704,23 +2750,7 @@
           <w:sz w:val="24"/>
           <w:szCs w:val="24"/>
         </w:rPr>
-        <w:t xml:space="preserve">Een database, beheerd en opgezet met </w:t>
-      </w:r>
-      <w:proofErr w:type="spellStart"/>
-      <w:r>
-        <w:rPr>
-          <w:sz w:val="24"/>
-          <w:szCs w:val="24"/>
-        </w:rPr>
-        <w:t>MySQL</w:t>
-      </w:r>
-      <w:proofErr w:type="spellEnd"/>
-      <w:r>
-        <w:rPr>
-          <w:sz w:val="24"/>
-          <w:szCs w:val="24"/>
-        </w:rPr>
-        <w:t xml:space="preserve"> Workbench</w:t>
+        <w:t>Een database, beheerd en opgezet met MySQL Workbench</w:t>
       </w:r>
     </w:p>
     <w:p>
@@ -2795,23 +2825,7 @@
           <w:sz w:val="24"/>
           <w:szCs w:val="24"/>
         </w:rPr>
-        <w:t xml:space="preserve">We verwachten dat Dhr. Hannibal ons de vertalingen in het </w:t>
-      </w:r>
-      <w:proofErr w:type="spellStart"/>
-      <w:r>
-        <w:rPr>
-          <w:sz w:val="24"/>
-          <w:szCs w:val="24"/>
-        </w:rPr>
-        <w:t>Amazigh</w:t>
-      </w:r>
-      <w:proofErr w:type="spellEnd"/>
-      <w:r>
-        <w:rPr>
-          <w:sz w:val="24"/>
-          <w:szCs w:val="24"/>
-        </w:rPr>
-        <w:t xml:space="preserve"> levert zodat wij alleen maar de tekst hoeven in te voeren.</w:t>
+        <w:t>We verwachten dat Dhr. Hannibal ons de vertalingen in het Amazigh levert zodat wij alleen maar de tekst hoeven in te voeren.</w:t>
       </w:r>
     </w:p>
     <w:p>
@@ -3490,13 +3504,7 @@
               <w:rPr>
                 <w:rFonts w:cs="Arial"/>
               </w:rPr>
-              <w:t>13</w:t>
-            </w:r>
-            <w:r>
-              <w:rPr>
-                <w:rFonts w:cs="Arial"/>
-              </w:rPr>
-              <w:t xml:space="preserve"> januari 2019</w:t>
+              <w:t>13 januari 2019</w:t>
             </w:r>
           </w:p>
         </w:tc>
@@ -4708,7 +4716,7 @@
 </file>
 
 <file path=customXml/itemProps1.xml><?xml version="1.0" encoding="utf-8"?>
-<ds:datastoreItem xmlns:ds="http://schemas.openxmlformats.org/officeDocument/2006/customXml" ds:itemID="{A891C5E9-34DC-4E77-AAF0-BFF45EF70E08}">
+<ds:datastoreItem xmlns:ds="http://schemas.openxmlformats.org/officeDocument/2006/customXml" ds:itemID="{4659478E-656D-47E5-A80E-81B3B1C0FE21}">
   <ds:schemaRefs>
     <ds:schemaRef ds:uri="http://schemas.openxmlformats.org/officeDocument/2006/bibliography"/>
   </ds:schemaRefs>

</xml_diff>